<commit_message>
edits for manuscript reviewers
</commit_message>
<xml_diff>
--- a/src/_docs/using_python_and_fooof.docx
+++ b/src/_docs/using_python_and_fooof.docx
@@ -1,6 +1,6 @@
 
 <file path=word/document.xml><?xml version="1.0" encoding="utf-8"?>
-<w:document xmlns:wpc="http://schemas.microsoft.com/office/word/2010/wordprocessingCanvas" xmlns:cx="http://schemas.microsoft.com/office/drawing/2014/chartex" xmlns:cx1="http://schemas.microsoft.com/office/drawing/2015/9/8/chartex" xmlns:cx2="http://schemas.microsoft.com/office/drawing/2015/10/21/chartex" xmlns:cx3="http://schemas.microsoft.com/office/drawing/2016/5/9/chartex" xmlns:cx4="http://schemas.microsoft.com/office/drawing/2016/5/10/chartex" xmlns:cx5="http://schemas.microsoft.com/office/drawing/2016/5/11/chartex" xmlns:cx6="http://schemas.microsoft.com/office/drawing/2016/5/12/chartex" xmlns:cx7="http://schemas.microsoft.com/office/drawing/2016/5/13/chartex" xmlns:cx8="http://schemas.microsoft.com/office/drawing/2016/5/14/chartex" xmlns:mc="http://schemas.openxmlformats.org/markup-compatibility/2006" xmlns:aink="http://schemas.microsoft.com/office/drawing/2016/ink" xmlns:am3d="http://schemas.microsoft.com/office/drawing/2017/model3d" xmlns:o="urn:schemas-microsoft-com:office:office" xmlns:oel="http://schemas.microsoft.com/office/2019/extlst" xmlns:r="http://schemas.openxmlformats.org/officeDocument/2006/relationships" xmlns:m="http://schemas.openxmlformats.org/officeDocument/2006/math" xmlns:v="urn:schemas-microsoft-com:vml" xmlns:wp14="http://schemas.microsoft.com/office/word/2010/wordprocessingDrawing" xmlns:wp="http://schemas.openxmlformats.org/drawingml/2006/wordprocessingDrawing" xmlns:w10="urn:schemas-microsoft-com:office:word" xmlns:w="http://schemas.openxmlformats.org/wordprocessingml/2006/main" xmlns:w14="http://schemas.microsoft.com/office/word/2010/wordml" xmlns:w15="http://schemas.microsoft.com/office/word/2012/wordml" xmlns:w16cex="http://schemas.microsoft.com/office/word/2018/wordml/cex" xmlns:w16cid="http://schemas.microsoft.com/office/word/2016/wordml/cid" xmlns:w16="http://schemas.microsoft.com/office/word/2018/wordml" xmlns:w16du="http://schemas.microsoft.com/office/word/2023/wordml/word16du" xmlns:w16sdtdh="http://schemas.microsoft.com/office/word/2020/wordml/sdtdatahash" xmlns:w16se="http://schemas.microsoft.com/office/word/2015/wordml/symex" xmlns:wpg="http://schemas.microsoft.com/office/word/2010/wordprocessingGroup" xmlns:wpi="http://schemas.microsoft.com/office/word/2010/wordprocessingInk" xmlns:wne="http://schemas.microsoft.com/office/word/2006/wordml" xmlns:wps="http://schemas.microsoft.com/office/word/2010/wordprocessingShape" mc:Ignorable="w14 w15 w16se w16cid w16 w16cex w16sdtdh w16du wp14">
+<w:document xmlns:wpc="http://schemas.microsoft.com/office/word/2010/wordprocessingCanvas" xmlns:cx="http://schemas.microsoft.com/office/drawing/2014/chartex" xmlns:cx1="http://schemas.microsoft.com/office/drawing/2015/9/8/chartex" xmlns:cx2="http://schemas.microsoft.com/office/drawing/2015/10/21/chartex" xmlns:cx3="http://schemas.microsoft.com/office/drawing/2016/5/9/chartex" xmlns:cx4="http://schemas.microsoft.com/office/drawing/2016/5/10/chartex" xmlns:cx5="http://schemas.microsoft.com/office/drawing/2016/5/11/chartex" xmlns:cx6="http://schemas.microsoft.com/office/drawing/2016/5/12/chartex" xmlns:cx7="http://schemas.microsoft.com/office/drawing/2016/5/13/chartex" xmlns:cx8="http://schemas.microsoft.com/office/drawing/2016/5/14/chartex" xmlns:mc="http://schemas.openxmlformats.org/markup-compatibility/2006" xmlns:aink="http://schemas.microsoft.com/office/drawing/2016/ink" xmlns:am3d="http://schemas.microsoft.com/office/drawing/2017/model3d" xmlns:o="urn:schemas-microsoft-com:office:office" xmlns:oel="http://schemas.microsoft.com/office/2019/extlst" xmlns:r="http://schemas.openxmlformats.org/officeDocument/2006/relationships" xmlns:m="http://schemas.openxmlformats.org/officeDocument/2006/math" xmlns:v="urn:schemas-microsoft-com:vml" xmlns:wp14="http://schemas.microsoft.com/office/word/2010/wordprocessingDrawing" xmlns:wp="http://schemas.openxmlformats.org/drawingml/2006/wordprocessingDrawing" xmlns:w10="urn:schemas-microsoft-com:office:word" xmlns:w="http://schemas.openxmlformats.org/wordprocessingml/2006/main" xmlns:w14="http://schemas.microsoft.com/office/word/2010/wordml" xmlns:w15="http://schemas.microsoft.com/office/word/2012/wordml" xmlns:w16cex="http://schemas.microsoft.com/office/word/2018/wordml/cex" xmlns:w16cid="http://schemas.microsoft.com/office/word/2016/wordml/cid" xmlns:w16="http://schemas.microsoft.com/office/word/2018/wordml" xmlns:w16du="http://schemas.microsoft.com/office/word/2023/wordml/word16du" xmlns:w16sdtdh="http://schemas.microsoft.com/office/word/2020/wordml/sdtdatahash" xmlns:w16sdtfl="http://schemas.microsoft.com/office/word/2024/wordml/sdtformatlock" xmlns:w16se="http://schemas.microsoft.com/office/word/2015/wordml/symex" xmlns:wpg="http://schemas.microsoft.com/office/word/2010/wordprocessingGroup" xmlns:wpi="http://schemas.microsoft.com/office/word/2010/wordprocessingInk" xmlns:wne="http://schemas.microsoft.com/office/word/2006/wordml" xmlns:wps="http://schemas.microsoft.com/office/word/2010/wordprocessingShape" mc:Ignorable="w14 w15 w16se w16cid w16 w16cex w16sdtdh w16sdtfl w16du wp14">
   <w:body>
     <w:p>
       <w:pPr>
@@ -74,123 +74,64 @@
     </w:p>
     <w:p>
       <w:pPr>
+        <w:pStyle w:val="Heading1"/>
+      </w:pPr>
+      <w:r>
+        <w:t>Install</w:t>
+      </w:r>
+      <w:r>
+        <w:t>ing</w:t>
+      </w:r>
+      <w:r>
+        <w:t xml:space="preserve"> F</w:t>
+      </w:r>
+      <w:r>
+        <w:t>OOOF</w:t>
+      </w:r>
+    </w:p>
+    <w:p>
+      <w:pPr>
         <w:pStyle w:val="Heading2"/>
       </w:pPr>
       <w:r>
-        <w:t>Linux</w:t>
-      </w:r>
-    </w:p>
-    <w:p>
-      <w:r>
-        <w:t xml:space="preserve">Get a </w:t>
-      </w:r>
-      <w:r>
-        <w:t>Linux</w:t>
-      </w:r>
-      <w:r>
-        <w:t xml:space="preserve"> subsystem for windows</w:t>
-      </w:r>
-      <w:r>
-        <w:t xml:space="preserve">. This can be done using the </w:t>
-      </w:r>
-      <w:r>
-        <w:rPr>
-          <w:b/>
-          <w:bCs/>
-        </w:rPr>
-        <w:t>Windows App Store</w:t>
-      </w:r>
-      <w:r>
-        <w:t xml:space="preserve">. I use Ubuntu, but most Linux based OS’s will work. </w:t>
-      </w:r>
-    </w:p>
-    <w:p>
-      <w:r>
-        <w:t>Use this command to get to your windows drive: “cd /mnt/c/”</w:t>
-      </w:r>
-    </w:p>
-    <w:p>
-      <w:r>
-        <w:t xml:space="preserve">From there navigate to your python </w:t>
-      </w:r>
-      <w:r>
-        <w:t>.</w:t>
-      </w:r>
-      <w:r>
-        <w:t>tgz file and use this tutorial to install:</w:t>
-      </w:r>
-    </w:p>
-    <w:p>
+        <w:t>Windows</w:t>
+      </w:r>
+    </w:p>
+    <w:p>
+      <w:r>
+        <w:t xml:space="preserve">I’m using python version 3.7 and MATLAB version 2020b for this example. </w:t>
+      </w:r>
+      <w:r>
+        <w:t>If you use a</w:t>
+      </w:r>
+      <w:r>
+        <w:t>ny other v</w:t>
+      </w:r>
+      <w:r>
+        <w:t>ersion</w:t>
+      </w:r>
+      <w:r>
+        <w:t xml:space="preserve">, </w:t>
+      </w:r>
+      <w:r>
+        <w:t>check the compatib</w:t>
+      </w:r>
+      <w:r>
+        <w:t>ility</w:t>
+      </w:r>
+      <w:r>
+        <w:t xml:space="preserve"> of python for</w:t>
+      </w:r>
+      <w:r>
+        <w:t xml:space="preserve"> your version of</w:t>
+      </w:r>
+      <w:r>
+        <w:t xml:space="preserve"> MATLAB</w:t>
+      </w:r>
+      <w:r>
+        <w:t xml:space="preserve"> (</w:t>
+      </w:r>
       <w:hyperlink r:id="rId7" w:history="1">
-        <w:r>
-          <w:rPr>
-            <w:rStyle w:val="Hyperlink"/>
-          </w:rPr>
-          <w:t>https://medium.com/@lupiel/installing-python-from-a-tgz-file-a-step-by-step-guide-4cf5f4a17a86</w:t>
-        </w:r>
-      </w:hyperlink>
-    </w:p>
-    <w:p/>
-    <w:p>
-      <w:pPr>
-        <w:pStyle w:val="Heading1"/>
-      </w:pPr>
-      <w:r>
-        <w:t>Install</w:t>
-      </w:r>
-      <w:r>
-        <w:t>ing</w:t>
-      </w:r>
-      <w:r>
-        <w:t xml:space="preserve"> F</w:t>
-      </w:r>
-      <w:r>
-        <w:t>OOOF</w:t>
-      </w:r>
-    </w:p>
-    <w:p>
-      <w:pPr>
-        <w:pStyle w:val="Heading2"/>
-      </w:pPr>
-      <w:r>
-        <w:t>Windows</w:t>
-      </w:r>
-    </w:p>
-    <w:p>
-      <w:r>
-        <w:t xml:space="preserve">I’m using python version 3.7 and MATLAB version 2020b for this example. </w:t>
-      </w:r>
-      <w:r>
-        <w:t>If you use a</w:t>
-      </w:r>
-      <w:r>
-        <w:t>ny other v</w:t>
-      </w:r>
-      <w:r>
-        <w:t>ersion</w:t>
-      </w:r>
-      <w:r>
-        <w:t xml:space="preserve">, </w:t>
-      </w:r>
-      <w:r>
-        <w:t>check the compatib</w:t>
-      </w:r>
-      <w:r>
-        <w:t>ility</w:t>
-      </w:r>
-      <w:r>
-        <w:t xml:space="preserve"> of python for</w:t>
-      </w:r>
-      <w:r>
-        <w:t xml:space="preserve"> your version of</w:t>
-      </w:r>
-      <w:r>
-        <w:t xml:space="preserve"> MATLAB</w:t>
-      </w:r>
-      <w:r>
-        <w:t xml:space="preserve"> (</w:t>
-      </w:r>
-      <w:hyperlink r:id="rId8" w:history="1">
         <w:r>
           <w:rPr>
             <w:rStyle w:val="Hyperlink"/>
@@ -210,7 +151,7 @@
     </w:p>
     <w:p>
       <w:pPr>
-        <w:pStyle w:val="Subtitle"/>
+        <w:pStyle w:val="Heading3"/>
       </w:pPr>
       <w:r>
         <w:t>Downloads</w:t>
@@ -228,7 +169,7 @@
       <w:r>
         <w:t xml:space="preserve">: </w:t>
       </w:r>
-      <w:hyperlink r:id="rId9" w:history="1">
+      <w:hyperlink r:id="rId8" w:history="1">
         <w:r>
           <w:rPr>
             <w:rStyle w:val="Hyperlink"/>
@@ -239,7 +180,7 @@
     </w:p>
     <w:p>
       <w:pPr>
-        <w:pStyle w:val="Subtitle"/>
+        <w:pStyle w:val="Heading3"/>
       </w:pPr>
       <w:r>
         <w:t>Helpful Links</w:t>
@@ -257,7 +198,7 @@
       <w:r>
         <w:t xml:space="preserve">: </w:t>
       </w:r>
-      <w:hyperlink r:id="rId10" w:history="1">
+      <w:hyperlink r:id="rId9" w:history="1">
         <w:r>
           <w:rPr>
             <w:rStyle w:val="Hyperlink"/>
@@ -268,7 +209,7 @@
     </w:p>
     <w:p>
       <w:pPr>
-        <w:pStyle w:val="Subtitle"/>
+        <w:pStyle w:val="Heading3"/>
       </w:pPr>
       <w:r>
         <w:t>Tips</w:t>
@@ -290,10 +231,9 @@
     </w:p>
     <w:p>
       <w:pPr>
-        <w:pStyle w:val="Subtitle"/>
-      </w:pPr>
-      <w:r>
-        <w:lastRenderedPageBreak/>
+        <w:pStyle w:val="Heading2"/>
+      </w:pPr>
+      <w:r>
         <w:t>Installation guide</w:t>
       </w:r>
     </w:p>
@@ -356,13 +296,8 @@
         <w:pStyle w:val="ListParagraph"/>
       </w:pPr>
       <w:r>
-        <w:t xml:space="preserve">You should get a path output like: “ </w:t>
-      </w:r>
-      <w:r>
-        <w:t>'C:\\Users\\jsalminen\\AppData\\Local\\Microsoft\\WindowsApps\\PythonSoftwareFoundation.Python.3.11_qbz5n2kfra8p0'</w:t>
-      </w:r>
-      <w:r>
-        <w:t xml:space="preserve"> ”</w:t>
+        <w:lastRenderedPageBreak/>
+        <w:t>You should get a path output like: “ 'C:\\Users\\jsalminen\\AppData\\Local\\Microsoft\\WindowsApps\\PythonSoftwareFoundation.Python.3.11_qbz5n2kfra8p0' ”</w:t>
       </w:r>
     </w:p>
     <w:p>
@@ -474,7 +409,7 @@
                     <pic:cNvPicPr/>
                   </pic:nvPicPr>
                   <pic:blipFill>
-                    <a:blip r:embed="rId11"/>
+                    <a:blip r:embed="rId10"/>
                     <a:stretch>
                       <a:fillRect/>
                     </a:stretch>
@@ -497,18 +432,18 @@
     </w:p>
     <w:p>
       <w:r>
+        <w:t>If there is an error try to resolve it then move on to using the install in MATLAB.</w:t>
+      </w:r>
+      <w:r>
+        <w:t xml:space="preserve"> In the example above I’m missing the matplotlib library even though the fooof setup.py says I don’t need it… I will pip install matplotlib and the package should import as desired. </w:t>
+      </w:r>
+    </w:p>
+    <w:p>
+      <w:pPr>
+        <w:pStyle w:val="Heading1"/>
+      </w:pPr>
+      <w:r>
         <w:lastRenderedPageBreak/>
-        <w:t>If there is an error try to resolve it then move on to using the install in MATLAB.</w:t>
-      </w:r>
-      <w:r>
-        <w:t xml:space="preserve"> In the example above I’m missing the matplotlib library even though the fooof setup.py says I don’t need it… I will pip install matplotlib and the package should import as desired. </w:t>
-      </w:r>
-    </w:p>
-    <w:p>
-      <w:pPr>
-        <w:pStyle w:val="Heading1"/>
-      </w:pPr>
-      <w:r>
         <w:t>Linking python to MATLAB</w:t>
       </w:r>
     </w:p>
@@ -547,7 +482,7 @@
                     <pic:cNvPicPr/>
                   </pic:nvPicPr>
                   <pic:blipFill>
-                    <a:blip r:embed="rId12"/>
+                    <a:blip r:embed="rId11"/>
                     <a:stretch>
                       <a:fillRect/>
                     </a:stretch>
@@ -636,78 +571,148 @@
         <w:pStyle w:val="Heading1"/>
       </w:pPr>
       <w:r>
-        <w:t>Virtual Environments for the</w:t>
-      </w:r>
-      <w:r>
-        <w:t xml:space="preserve"> Blue Drive</w:t>
-      </w:r>
-    </w:p>
-    <w:p>
-      <w:pPr>
-        <w:rPr>
-          <w:color w:val="FF0000"/>
-        </w:rPr>
-      </w:pPr>
-      <w:r>
-        <w:rPr>
-          <w:color w:val="FF0000"/>
-        </w:rPr>
-        <w:t>(UNDER DEVELOPMENT)</w:t>
-      </w:r>
-    </w:p>
-    <w:p>
-      <w:pPr>
-        <w:pStyle w:val="Subtitle"/>
-      </w:pPr>
-      <w:r>
-        <w:t>Helpful Links</w:t>
-      </w:r>
-    </w:p>
-    <w:p>
-      <w:r>
-        <w:t xml:space="preserve">General HiperGator Tutorial: </w:t>
+        <w:t>HiperGator Setup of Python</w:t>
+      </w:r>
+    </w:p>
+    <w:p>
+      <w:pPr>
+        <w:pStyle w:val="Heading2"/>
+      </w:pPr>
+      <w:r>
+        <w:t>Create Virtual Environment</w:t>
+      </w:r>
+      <w:r>
+        <w:t xml:space="preserve"> &amp; Install</w:t>
+      </w:r>
+    </w:p>
+    <w:p>
+      <w:pPr>
+        <w:pStyle w:val="ListParagraph"/>
+        <w:numPr>
+          <w:ilvl w:val="0"/>
+          <w:numId w:val="8"/>
+        </w:numPr>
+      </w:pPr>
+      <w:r>
+        <w:t>Open Terminal (MobaXTerm is ideal)</w:t>
+      </w:r>
+    </w:p>
+    <w:p>
+      <w:pPr>
+        <w:pStyle w:val="ListParagraph"/>
+        <w:numPr>
+          <w:ilvl w:val="0"/>
+          <w:numId w:val="8"/>
+        </w:numPr>
+      </w:pPr>
+      <w:r>
+        <w:t>&gt;&gt;&gt; module load Python3.10</w:t>
+      </w:r>
+    </w:p>
+    <w:p>
+      <w:pPr>
+        <w:pStyle w:val="ListParagraph"/>
+        <w:numPr>
+          <w:ilvl w:val="1"/>
+          <w:numId w:val="8"/>
+        </w:numPr>
+      </w:pPr>
+      <w:r>
+        <w:t>I use Python3.10 as this version is compatible with Matlab2023b (My currently preferred MATLAB version, 02/09/2025), but other versions of Python may work.</w:t>
+      </w:r>
+    </w:p>
+    <w:p>
+      <w:pPr>
+        <w:pStyle w:val="ListParagraph"/>
+        <w:numPr>
+          <w:ilvl w:val="0"/>
+          <w:numId w:val="8"/>
+        </w:numPr>
+      </w:pPr>
+      <w:r>
+        <w:t>&gt;&gt;&gt; python -m venv ./venv</w:t>
+      </w:r>
+    </w:p>
+    <w:p>
+      <w:pPr>
+        <w:pStyle w:val="ListParagraph"/>
+        <w:numPr>
+          <w:ilvl w:val="1"/>
+          <w:numId w:val="8"/>
+        </w:numPr>
+      </w:pPr>
+      <w:r>
+        <w:t>This creates a virtual environment in a folder named “venv” within the current directory (CD). Use &gt;&gt;&gt; cd /preferred/installation/directory to move your current CD</w:t>
+      </w:r>
+    </w:p>
+    <w:p>
+      <w:pPr>
+        <w:pStyle w:val="ListParagraph"/>
+        <w:numPr>
+          <w:ilvl w:val="0"/>
+          <w:numId w:val="8"/>
+        </w:numPr>
+      </w:pPr>
+      <w:r>
+        <w:t>&gt;&gt;&gt; source ./venv/bin/activate</w:t>
+      </w:r>
+    </w:p>
+    <w:p>
+      <w:pPr>
+        <w:pStyle w:val="ListParagraph"/>
+        <w:numPr>
+          <w:ilvl w:val="0"/>
+          <w:numId w:val="8"/>
+        </w:numPr>
+      </w:pPr>
+      <w:r>
+        <w:t xml:space="preserve">&gt;&gt;&gt; pip install fooof (see. </w:t>
+      </w:r>
+      <w:hyperlink r:id="rId12" w:history="1">
+        <w:r>
+          <w:rPr>
+            <w:rStyle w:val="Hyperlink"/>
+          </w:rPr>
+          <w:t>https://fooof-tools.github.io/fooof/</w:t>
+        </w:r>
+      </w:hyperlink>
+      <w:r>
+        <w:t xml:space="preserve"> )</w:t>
+      </w:r>
+    </w:p>
+    <w:p>
+      <w:pPr>
+        <w:pStyle w:val="ListParagraph"/>
+        <w:numPr>
+          <w:ilvl w:val="0"/>
+          <w:numId w:val="8"/>
+        </w:numPr>
+      </w:pPr>
+      <w:r>
+        <w:t>&gt;&gt;&gt; pip install numpy==1.24</w:t>
+      </w:r>
+    </w:p>
+    <w:p>
+      <w:pPr>
+        <w:pStyle w:val="ListParagraph"/>
+        <w:numPr>
+          <w:ilvl w:val="1"/>
+          <w:numId w:val="8"/>
+        </w:numPr>
+      </w:pPr>
+      <w:r>
+        <w:t xml:space="preserve">This fixes a bug with parallel processing in MATLAB (see. </w:t>
       </w:r>
       <w:hyperlink r:id="rId13" w:history="1">
         <w:r>
           <w:rPr>
             <w:rStyle w:val="Hyperlink"/>
           </w:rPr>
-          <w:t>https://wiki.weecology.org/docs/computers-and-programming/hipergator-intro-guide/</w:t>
+          <w:t>https://stackoverflow.com/questions/77939544/python-h5py-warning-getlimits-py511-userwarning-signature-class-numpy-float</w:t>
         </w:r>
       </w:hyperlink>
-    </w:p>
-    <w:p>
-      <w:r>
-        <w:t xml:space="preserve">Guide for getting started with Python on the HPC: </w:t>
-      </w:r>
-      <w:hyperlink r:id="rId14" w:history="1">
-        <w:r>
-          <w:rPr>
-            <w:rStyle w:val="Hyperlink"/>
-          </w:rPr>
-          <w:t>https://help.rc.ufl.edu/doc/Python</w:t>
-        </w:r>
-      </w:hyperlink>
-    </w:p>
-    <w:p>
-      <w:pPr>
-        <w:pStyle w:val="Subtitle"/>
-      </w:pPr>
-      <w:r>
-        <w:t>Tips</w:t>
-      </w:r>
-    </w:p>
-    <w:p>
-      <w:pPr>
-        <w:pStyle w:val="Subtitle"/>
-      </w:pPr>
-      <w:r>
-        <w:t>Guide</w:t>
-      </w:r>
-    </w:p>
-    <w:p>
-      <w:r>
-        <w:t>In a HPC terminal:</w:t>
+      <w:r>
+        <w:t xml:space="preserve"> ). You may need to uninstall numpy first &gt;&gt;&gt; pip uninstall numpy</w:t>
       </w:r>
     </w:p>
     <w:p>
@@ -715,11 +720,14 @@
         <w:pStyle w:val="ListParagraph"/>
         <w:numPr>
           <w:ilvl w:val="0"/>
-          <w:numId w:val="3"/>
+          <w:numId w:val="8"/>
         </w:numPr>
       </w:pPr>
       <w:r>
-        <w:t>module load python</w:t>
+        <w:t>&gt;&gt;&gt; pip install matplotlib</w:t>
+      </w:r>
+      <w:r>
+        <w:t xml:space="preserve"> (may or may not be needed)</w:t>
       </w:r>
     </w:p>
     <w:p>
@@ -727,11 +735,11 @@
         <w:pStyle w:val="ListParagraph"/>
         <w:numPr>
           <w:ilvl w:val="0"/>
-          <w:numId w:val="3"/>
+          <w:numId w:val="8"/>
         </w:numPr>
       </w:pPr>
       <w:r>
-        <w:t>cd  /to/folder/where/to/install/virtualenv/</w:t>
+        <w:t>&gt;&gt;&gt; pip install scipy (may or may not be needed)</w:t>
       </w:r>
     </w:p>
     <w:p>
@@ -739,11 +747,14 @@
         <w:pStyle w:val="ListParagraph"/>
         <w:numPr>
           <w:ilvl w:val="0"/>
-          <w:numId w:val="3"/>
+          <w:numId w:val="8"/>
         </w:numPr>
       </w:pPr>
       <w:r>
-        <w:t>python -m venv ./venv</w:t>
+        <w:t xml:space="preserve">&gt;&gt;&gt; pip install tqdm </w:t>
+      </w:r>
+      <w:r>
+        <w:t>(may or may not be needed)</w:t>
       </w:r>
     </w:p>
     <w:p>
@@ -751,44 +762,36 @@
         <w:pStyle w:val="ListParagraph"/>
         <w:numPr>
           <w:ilvl w:val="0"/>
-          <w:numId w:val="3"/>
+          <w:numId w:val="8"/>
         </w:numPr>
       </w:pPr>
       <w:r>
-        <w:t>try to activate venv:</w:t>
-      </w:r>
-      <w:r>
-        <w:t xml:space="preserve"> “source</w:t>
-      </w:r>
-      <w:r>
-        <w:t xml:space="preserve"> ./venv/bin/activate</w:t>
-      </w:r>
-      <w:r>
-        <w:t>”</w:t>
-      </w:r>
-    </w:p>
-    <w:p>
-      <w:pPr>
-        <w:pStyle w:val="ListParagraph"/>
-        <w:numPr>
-          <w:ilvl w:val="0"/>
-          <w:numId w:val="3"/>
-        </w:numPr>
-      </w:pPr>
-      <w:r>
-        <w:t>a (venv) should appear in front of your username and current dir tag:</w:t>
-      </w:r>
-    </w:p>
-    <w:p>
-      <w:pPr>
-        <w:pStyle w:val="ListParagraph"/>
-      </w:pPr>
+        <w:t xml:space="preserve"> &gt;&gt;&gt; pip install pandas </w:t>
+      </w:r>
+      <w:r>
+        <w:t>(may or may not be needed)</w:t>
+      </w:r>
+    </w:p>
+    <w:p>
+      <w:pPr>
+        <w:pStyle w:val="Heading2"/>
+      </w:pPr>
+      <w:r>
+        <w:t>Add Version to Matlab</w:t>
+      </w:r>
+    </w:p>
+    <w:p>
+      <w:r>
+        <w:t>Here’s a code snippet, modify it using your directory of your virtual environment.</w:t>
+      </w:r>
+    </w:p>
+    <w:p>
       <w:r>
         <w:drawing>
-          <wp:inline distT="0" distB="0" distL="0" distR="0" wp14:anchorId="285EFCFF" wp14:editId="65B79C7E">
-            <wp:extent cx="4277322" cy="752580"/>
-            <wp:effectExtent l="0" t="0" r="9525" b="9525"/>
-            <wp:docPr id="1101350693" name="Picture 1" descr="A black background with white text&#10;&#10;Description automatically generated"/>
+          <wp:inline distT="0" distB="0" distL="0" distR="0" wp14:anchorId="37C04FF2" wp14:editId="0FC9D03E">
+            <wp:extent cx="5943600" cy="982345"/>
+            <wp:effectExtent l="0" t="0" r="0" b="8255"/>
+            <wp:docPr id="2003137454" name="Picture 1" descr="A computer code on a black background&#10;&#10;Description automatically generated"/>
             <wp:cNvGraphicFramePr>
               <a:graphicFrameLocks xmlns:a="http://schemas.openxmlformats.org/drawingml/2006/main" noChangeAspect="1"/>
             </wp:cNvGraphicFramePr>
@@ -796,11 +799,11 @@
               <a:graphicData uri="http://schemas.openxmlformats.org/drawingml/2006/picture">
                 <pic:pic xmlns:pic="http://schemas.openxmlformats.org/drawingml/2006/picture">
                   <pic:nvPicPr>
-                    <pic:cNvPr id="1101350693" name="Picture 1" descr="A black background with white text&#10;&#10;Description automatically generated"/>
+                    <pic:cNvPr id="2003137454" name="Picture 1" descr="A computer code on a black background&#10;&#10;Description automatically generated"/>
                     <pic:cNvPicPr/>
                   </pic:nvPicPr>
                   <pic:blipFill>
-                    <a:blip r:embed="rId15"/>
+                    <a:blip r:embed="rId14"/>
                     <a:stretch>
                       <a:fillRect/>
                     </a:stretch>
@@ -808,7 +811,7 @@
                   <pic:spPr>
                     <a:xfrm>
                       <a:off x="0" y="0"/>
-                      <a:ext cx="4277322" cy="752580"/>
+                      <a:ext cx="5943600" cy="982345"/>
                     </a:xfrm>
                     <a:prstGeom prst="rect">
                       <a:avLst/>
@@ -822,557 +825,16 @@
       </w:r>
     </w:p>
     <w:p>
-      <w:pPr>
-        <w:pStyle w:val="ListParagraph"/>
-        <w:numPr>
-          <w:ilvl w:val="0"/>
-          <w:numId w:val="3"/>
-        </w:numPr>
-      </w:pPr>
-      <w:r>
-        <w:t xml:space="preserve"> check install:</w:t>
-      </w:r>
-    </w:p>
-    <w:p>
-      <w:pPr>
-        <w:pStyle w:val="ListParagraph"/>
-      </w:pPr>
-      <w:r>
-        <w:t>&gt;&gt;&gt; import os</w:t>
-      </w:r>
-    </w:p>
-    <w:p>
-      <w:pPr>
-        <w:pStyle w:val="ListParagraph"/>
-      </w:pPr>
-      <w:r>
-        <w:t>&gt;&gt;&gt; import sys</w:t>
-      </w:r>
-    </w:p>
-    <w:p>
-      <w:pPr>
-        <w:pStyle w:val="ListParagraph"/>
-      </w:pPr>
       <w:r>
         <w:lastRenderedPageBreak/>
-        <w:t>&gt;&gt;&gt; os.path.dirname(sys.executable)</w:t>
-      </w:r>
-    </w:p>
-    <w:p>
-      <w:pPr>
-        <w:pStyle w:val="ListParagraph"/>
-      </w:pPr>
-      <w:r>
-        <w:t>ERROR. I</w:t>
-      </w:r>
-      <w:r>
-        <w:t>f any path other than the python in your venv appears contact IT via slack or help tickets.</w:t>
-      </w:r>
-    </w:p>
-    <w:p>
-      <w:pPr>
-        <w:pStyle w:val="ListParagraph"/>
-        <w:numPr>
-          <w:ilvl w:val="0"/>
-          <w:numId w:val="3"/>
-        </w:numPr>
-      </w:pPr>
-      <w:r>
-        <w:t>Exit the python interpreter: exit()</w:t>
-      </w:r>
-    </w:p>
-    <w:p>
-      <w:pPr>
-        <w:pStyle w:val="ListParagraph"/>
-        <w:numPr>
-          <w:ilvl w:val="0"/>
-          <w:numId w:val="3"/>
-        </w:numPr>
-      </w:pPr>
-      <w:r>
-        <w:t>Pip install your desired packages: python -m pip install &lt;desired package&gt;</w:t>
-      </w:r>
-    </w:p>
-    <w:p>
-      <w:pPr>
-        <w:pStyle w:val="ListParagraph"/>
-        <w:numPr>
-          <w:ilvl w:val="0"/>
-          <w:numId w:val="3"/>
-        </w:numPr>
-      </w:pPr>
-      <w:r>
-        <w:t>Have fun.</w:t>
-      </w:r>
-    </w:p>
-    <w:p>
-      <w:r>
-        <w:t>Recommended Packages: PyTorch, Scipy, scikit-learn, ipykernel</w:t>
-      </w:r>
-    </w:p>
-    <w:p>
-      <w:r>
-        <w:t xml:space="preserve">Setting up Visual Studio Code for Remote Development: </w:t>
-      </w:r>
-      <w:hyperlink r:id="rId16" w:history="1">
-        <w:r>
-          <w:rPr>
-            <w:rStyle w:val="Hyperlink"/>
-          </w:rPr>
-          <w:t>https://help.rc.ufl.edu/doc/VS_Code_Remote_Development</w:t>
-        </w:r>
-      </w:hyperlink>
-    </w:p>
-    <w:p>
-      <w:pPr>
-        <w:pStyle w:val="ListParagraph"/>
-        <w:numPr>
-          <w:ilvl w:val="0"/>
-          <w:numId w:val="7"/>
-        </w:numPr>
-      </w:pPr>
-      <w:r>
-        <w:t xml:space="preserve">Download the CLI x64 Linux version from: </w:t>
-      </w:r>
-      <w:hyperlink r:id="rId17" w:history="1">
-        <w:r>
-          <w:rPr>
-            <w:rStyle w:val="Hyperlink"/>
-          </w:rPr>
-          <w:t>https://code.visualstudio.com/#alt-downloads</w:t>
-        </w:r>
-      </w:hyperlink>
-      <w:r>
-        <w:t xml:space="preserve"> </w:t>
-      </w:r>
-    </w:p>
-    <w:p>
-      <w:pPr>
-        <w:pStyle w:val="ListParagraph"/>
-        <w:numPr>
-          <w:ilvl w:val="0"/>
-          <w:numId w:val="7"/>
-        </w:numPr>
-      </w:pPr>
-      <w:r>
-        <w:t>Copy tar.gz to folder on blue drive</w:t>
-      </w:r>
-    </w:p>
-    <w:p>
-      <w:pPr>
-        <w:pStyle w:val="ListParagraph"/>
-        <w:numPr>
-          <w:ilvl w:val="0"/>
-          <w:numId w:val="7"/>
-        </w:numPr>
-      </w:pPr>
-      <w:r>
-        <w:t xml:space="preserve">Install using a hipergator terminal: </w:t>
-      </w:r>
-      <w:r>
-        <w:t>tar -xvf vscode_cli_alpine_x64_cli.tar.gz</w:t>
-      </w:r>
-    </w:p>
-    <w:p>
-      <w:pPr>
-        <w:pStyle w:val="ListParagraph"/>
-        <w:numPr>
-          <w:ilvl w:val="0"/>
-          <w:numId w:val="7"/>
-        </w:numPr>
-      </w:pPr>
-      <w:r>
-        <w:t>Cp code ~/bin/ (If it gives you an error that the directory doesn’t exist, make the dir using “mkdir” command</w:t>
-      </w:r>
-    </w:p>
-    <w:p>
-      <w:pPr>
-        <w:pStyle w:val="ListParagraph"/>
-        <w:numPr>
-          <w:ilvl w:val="0"/>
-          <w:numId w:val="7"/>
-        </w:numPr>
-      </w:pPr>
-      <w:r>
-        <w:t>Start a slurm dev session: srundev</w:t>
-      </w:r>
-    </w:p>
-    <w:p>
-      <w:pPr>
-        <w:pStyle w:val="ListParagraph"/>
-        <w:numPr>
-          <w:ilvl w:val="0"/>
-          <w:numId w:val="7"/>
-        </w:numPr>
-      </w:pPr>
-      <w:r>
-        <w:t>Start vscode</w:t>
-      </w:r>
-      <w:r>
-        <w:t xml:space="preserve"> tunnel</w:t>
-      </w:r>
-      <w:r>
-        <w:t xml:space="preserve">: .code tunnel </w:t>
-      </w:r>
-      <w:r>
-        <w:rPr>
-          <w:b/>
-          <w:bCs/>
-        </w:rPr>
-        <w:t>or</w:t>
-      </w:r>
-      <w:r>
-        <w:t xml:space="preserve"> ~/bin/code tunnel</w:t>
-      </w:r>
-    </w:p>
-    <w:p>
-      <w:pPr>
-        <w:pStyle w:val="ListParagraph"/>
-        <w:numPr>
-          <w:ilvl w:val="0"/>
-          <w:numId w:val="7"/>
-        </w:numPr>
-      </w:pPr>
-      <w:r>
-        <w:t>You will prompted to login with a Microsoft or GitHub account. Choose the one that your VSCode install is linked to.</w:t>
-      </w:r>
-    </w:p>
-    <w:p>
-      <w:pPr>
-        <w:pStyle w:val="ListParagraph"/>
-        <w:numPr>
-          <w:ilvl w:val="0"/>
-          <w:numId w:val="7"/>
-        </w:numPr>
-      </w:pPr>
-      <w:r>
-        <w:t>In VSCode in the bottom left click on the “Accounts” icon (looks like a little dude) then press “Enable remote tunnel access”.</w:t>
-      </w:r>
-    </w:p>
-    <w:p>
-      <w:pPr>
-        <w:pStyle w:val="ListParagraph"/>
-        <w:numPr>
-          <w:ilvl w:val="0"/>
-          <w:numId w:val="7"/>
-        </w:numPr>
-      </w:pPr>
-      <w:r>
-        <w:t xml:space="preserve">You will then be prompted that you are connecting to the HiperGator remote session and given the option to copy a URL. Copy the URL and paste in a browser. </w:t>
-      </w:r>
-    </w:p>
-    <w:p>
-      <w:r>
-        <w:rPr>
-          <w:color w:val="FF0000"/>
-        </w:rPr>
-        <w:t xml:space="preserve">(THIS DOESN’T ALLOW EDITING OF CODE) </w:t>
-      </w:r>
-      <w:r>
-        <w:t xml:space="preserve">Setting up your Linux Subsystem for Windows: </w:t>
-      </w:r>
-      <w:hyperlink r:id="rId18" w:history="1">
-        <w:r>
-          <w:rPr>
-            <w:rStyle w:val="Hyperlink"/>
-          </w:rPr>
-          <w:t>https://help.rc.ufl.edu/doc/Samba_Access</w:t>
-        </w:r>
-      </w:hyperlink>
-    </w:p>
-    <w:p>
-      <w:pPr>
-        <w:pStyle w:val="ListParagraph"/>
-        <w:numPr>
-          <w:ilvl w:val="0"/>
-          <w:numId w:val="6"/>
-        </w:numPr>
-      </w:pPr>
-      <w:r>
-        <w:t>Open your Linux subsystem via the windows app. You can also do this in visual studio code by going to “Terminal” in the top bar and clicking “New Terminal”. Now in the bottom right click the down arrow next to the “+” sign and click on your WSL install. E.g., if you are using ubuntu it will look like: “Ubuntu (WSL)”.</w:t>
-      </w:r>
-    </w:p>
-    <w:p>
-      <w:pPr>
-        <w:pStyle w:val="ListParagraph"/>
-        <w:numPr>
-          <w:ilvl w:val="0"/>
-          <w:numId w:val="6"/>
-        </w:numPr>
-      </w:pPr>
-      <w:r>
-        <w:t xml:space="preserve">Install cifs-utils: </w:t>
-      </w:r>
-      <w:r>
-        <w:t>sudo apt-get install cifs-utils</w:t>
-      </w:r>
-    </w:p>
-    <w:p>
-      <w:pPr>
-        <w:pStyle w:val="ListParagraph"/>
-        <w:numPr>
-          <w:ilvl w:val="0"/>
-          <w:numId w:val="6"/>
-        </w:numPr>
-      </w:pPr>
-      <w:r>
-        <w:t xml:space="preserve">Make the dir to link the blue-drive to: </w:t>
-      </w:r>
-    </w:p>
-    <w:p>
-      <w:pPr>
-        <w:pStyle w:val="ListParagraph"/>
-        <w:numPr>
-          <w:ilvl w:val="1"/>
-          <w:numId w:val="6"/>
-        </w:numPr>
-      </w:pPr>
-      <w:r>
-        <w:t>Cd /mnt/</w:t>
-      </w:r>
-    </w:p>
-    <w:p>
-      <w:pPr>
-        <w:pStyle w:val="ListParagraph"/>
-        <w:numPr>
-          <w:ilvl w:val="1"/>
-          <w:numId w:val="6"/>
-        </w:numPr>
-      </w:pPr>
-      <w:r>
-        <w:t>Mkdir ./blue</w:t>
-      </w:r>
-    </w:p>
-    <w:p>
-      <w:pPr>
-        <w:pStyle w:val="ListParagraph"/>
-        <w:numPr>
-          <w:ilvl w:val="1"/>
-          <w:numId w:val="6"/>
-        </w:numPr>
-      </w:pPr>
-      <w:r>
-        <w:t>Mkdir ./blue/dferris</w:t>
-      </w:r>
-    </w:p>
-    <w:p>
-      <w:pPr>
-        <w:pStyle w:val="ListParagraph"/>
-        <w:numPr>
-          <w:ilvl w:val="0"/>
-          <w:numId w:val="6"/>
-        </w:numPr>
-      </w:pPr>
-      <w:r>
-        <w:t xml:space="preserve">Link blue drive: </w:t>
-      </w:r>
-      <w:r>
-        <w:t>sudo mount -t cifs -v -o user=</w:t>
-      </w:r>
-      <w:r>
-        <w:t>&lt;gatorlink username&gt;</w:t>
-      </w:r>
-      <w:r>
-        <w:t>,domain=ufad,sec=ntlmssp //exasmb.rc.ufl.edu/blue/dferris /mnt/blue/dferris</w:t>
-      </w:r>
-    </w:p>
-    <w:p>
-      <w:pPr>
-        <w:pStyle w:val="ListParagraph"/>
-        <w:numPr>
-          <w:ilvl w:val="0"/>
-          <w:numId w:val="6"/>
-        </w:numPr>
-      </w:pPr>
-      <w:r>
-        <w:t xml:space="preserve">Activate visual studio code editing: </w:t>
-      </w:r>
-    </w:p>
-    <w:p>
-      <w:pPr>
-        <w:pStyle w:val="ListParagraph"/>
-        <w:numPr>
-          <w:ilvl w:val="1"/>
-          <w:numId w:val="6"/>
-        </w:numPr>
-      </w:pPr>
-      <w:r>
-        <w:t xml:space="preserve">See. </w:t>
-      </w:r>
-      <w:hyperlink r:id="rId19" w:history="1">
-        <w:r>
-          <w:rPr>
-            <w:rStyle w:val="Hyperlink"/>
-          </w:rPr>
-          <w:t>https://code.visualstudio.com/docs/remote/wsl-tutorial</w:t>
-        </w:r>
-      </w:hyperlink>
-    </w:p>
-    <w:p>
-      <w:pPr>
-        <w:pStyle w:val="ListParagraph"/>
-        <w:numPr>
-          <w:ilvl w:val="1"/>
-          <w:numId w:val="6"/>
-        </w:numPr>
-      </w:pPr>
-      <w:r>
-        <w:t>Make sure you have the WSL and Remote Development extensions installed on your local windows OS.</w:t>
-      </w:r>
-    </w:p>
-    <w:p>
-      <w:pPr>
-        <w:pStyle w:val="ListParagraph"/>
-        <w:numPr>
-          <w:ilvl w:val="1"/>
-          <w:numId w:val="6"/>
-        </w:numPr>
-      </w:pPr>
-      <w:r>
-        <w:t xml:space="preserve">In the VS code Linux terminal: </w:t>
-      </w:r>
-      <w:r>
-        <w:t>cd /to/your/python/venv/</w:t>
-      </w:r>
-    </w:p>
-    <w:p>
-      <w:pPr>
-        <w:pStyle w:val="ListParagraph"/>
-        <w:numPr>
-          <w:ilvl w:val="1"/>
-          <w:numId w:val="6"/>
-        </w:numPr>
-      </w:pPr>
-      <w:r>
-        <w:t>Type: code .</w:t>
-      </w:r>
-    </w:p>
-    <w:p>
-      <w:pPr>
-        <w:pStyle w:val="ListParagraph"/>
-        <w:numPr>
-          <w:ilvl w:val="1"/>
-          <w:numId w:val="6"/>
-        </w:numPr>
-      </w:pPr>
-      <w:r>
-        <w:t>This should install vscode in your local folder and open a vscode editor.</w:t>
-      </w:r>
-    </w:p>
-    <w:p>
-      <w:pPr>
-        <w:pStyle w:val="ListParagraph"/>
-        <w:numPr>
-          <w:ilvl w:val="1"/>
-          <w:numId w:val="6"/>
-        </w:numPr>
-      </w:pPr>
-      <w:r>
-        <w:lastRenderedPageBreak/>
-        <w:t xml:space="preserve">In the new vscode editor activate your venv and have fun. </w:t>
-      </w:r>
-    </w:p>
-    <w:p>
-      <w:pPr>
-        <w:pStyle w:val="Subtitle"/>
-      </w:pPr>
-      <w:r>
-        <w:t>Issues</w:t>
-      </w:r>
-    </w:p>
-    <w:p>
-      <w:pPr>
-        <w:pStyle w:val="ListParagraph"/>
-        <w:numPr>
-          <w:ilvl w:val="0"/>
-          <w:numId w:val="5"/>
-        </w:numPr>
-      </w:pPr>
-      <w:r>
-        <w:t xml:space="preserve">(FIXED) Initial issues </w:t>
-      </w:r>
-    </w:p>
-    <w:p>
-      <w:pPr>
-        <w:ind w:left="720"/>
-      </w:pPr>
-      <w:r>
-        <w:t xml:space="preserve">You would need to contact IT and make them install CPython, Matplotlib, and FOOOF onto your desired python install. </w:t>
-      </w:r>
-    </w:p>
-    <w:p>
-      <w:pPr>
-        <w:ind w:left="720"/>
-      </w:pPr>
-      <w:r>
-        <w:t xml:space="preserve">See. For a list of compatible versions of python for matlab: </w:t>
-      </w:r>
-      <w:hyperlink r:id="rId20" w:history="1">
-        <w:r>
-          <w:rPr>
-            <w:rStyle w:val="Hyperlink"/>
-          </w:rPr>
-          <w:t>Versions of Python Compatible with MATLAB Products by Release - MATLAB &amp; Simulink (mathworks.com)</w:t>
-        </w:r>
-      </w:hyperlink>
-    </w:p>
-    <w:p>
-      <w:pPr>
-        <w:ind w:left="720"/>
-      </w:pPr>
-      <w:r>
-        <w:t>I’ve tried:</w:t>
-      </w:r>
-    </w:p>
-    <w:p>
-      <w:pPr>
-        <w:pStyle w:val="ListParagraph"/>
-        <w:numPr>
-          <w:ilvl w:val="0"/>
-          <w:numId w:val="1"/>
-        </w:numPr>
-        <w:ind w:left="1440"/>
-      </w:pPr>
-      <w:r>
-        <w:t>An</w:t>
-      </w:r>
-      <w:r>
-        <w:t xml:space="preserve"> installation of python using the windows installer (or linux) to the location on the blue drive</w:t>
-      </w:r>
-      <w:r>
-        <w:t>.</w:t>
-      </w:r>
-    </w:p>
-    <w:p>
-      <w:pPr>
-        <w:pStyle w:val="ListParagraph"/>
-        <w:numPr>
-          <w:ilvl w:val="0"/>
-          <w:numId w:val="1"/>
-        </w:numPr>
-        <w:ind w:left="1440"/>
-      </w:pPr>
-      <w:r>
-        <w:t>Creating a virtual environment using a loaded python version on a hipergator terminal (e.g., module load python/3.10 &gt;&gt; python -m venv ./venv). Hipergator doesn’t give you access to pip libraries for installation due to security issues.</w:t>
-      </w:r>
-    </w:p>
-    <w:p>
-      <w:pPr>
-        <w:ind w:left="720"/>
-      </w:pPr>
-      <w:r>
-        <w:t xml:space="preserve">The least buggy way, and unfortunately the slowest, is to use a downloaded python version for windows/mac and run it locally. </w:t>
-      </w:r>
-    </w:p>
-    <w:p>
-      <w:pPr>
-        <w:pStyle w:val="Heading1"/>
-      </w:pPr>
-      <w:r>
-        <w:t>UPDATES</w:t>
-      </w:r>
-    </w:p>
-    <w:p/>
+        <w:t xml:space="preserve">In this case “fooof_venv” is “venv” in this tutorial. </w:t>
+      </w:r>
+    </w:p>
+    <w:p>
+      <w:r>
+        <w:t>HAVE FUN!</w:t>
+      </w:r>
+    </w:p>
     <w:sectPr>
       <w:pgSz w:w="12240" w:h="15840"/>
       <w:pgMar w:top="1440" w:right="1440" w:bottom="1440" w:left="1440" w:header="720" w:footer="720" w:gutter="0"/>
@@ -1384,8 +846,97 @@
 </file>
 
 <file path=word/numbering.xml><?xml version="1.0" encoding="utf-8"?>
-<w:numbering xmlns:wpc="http://schemas.microsoft.com/office/word/2010/wordprocessingCanvas" xmlns:cx="http://schemas.microsoft.com/office/drawing/2014/chartex" xmlns:cx1="http://schemas.microsoft.com/office/drawing/2015/9/8/chartex" xmlns:cx2="http://schemas.microsoft.com/office/drawing/2015/10/21/chartex" xmlns:cx3="http://schemas.microsoft.com/office/drawing/2016/5/9/chartex" xmlns:cx4="http://schemas.microsoft.com/office/drawing/2016/5/10/chartex" xmlns:cx5="http://schemas.microsoft.com/office/drawing/2016/5/11/chartex" xmlns:cx6="http://schemas.microsoft.com/office/drawing/2016/5/12/chartex" xmlns:cx7="http://schemas.microsoft.com/office/drawing/2016/5/13/chartex" xmlns:cx8="http://schemas.microsoft.com/office/drawing/2016/5/14/chartex" xmlns:mc="http://schemas.openxmlformats.org/markup-compatibility/2006" xmlns:aink="http://schemas.microsoft.com/office/drawing/2016/ink" xmlns:am3d="http://schemas.microsoft.com/office/drawing/2017/model3d" xmlns:o="urn:schemas-microsoft-com:office:office" xmlns:oel="http://schemas.microsoft.com/office/2019/extlst" xmlns:r="http://schemas.openxmlformats.org/officeDocument/2006/relationships" xmlns:m="http://schemas.openxmlformats.org/officeDocument/2006/math" xmlns:v="urn:schemas-microsoft-com:vml" xmlns:wp14="http://schemas.microsoft.com/office/word/2010/wordprocessingDrawing" xmlns:wp="http://schemas.openxmlformats.org/drawingml/2006/wordprocessingDrawing" xmlns:w10="urn:schemas-microsoft-com:office:word" xmlns:w="http://schemas.openxmlformats.org/wordprocessingml/2006/main" xmlns:w14="http://schemas.microsoft.com/office/word/2010/wordml" xmlns:w15="http://schemas.microsoft.com/office/word/2012/wordml" xmlns:w16cex="http://schemas.microsoft.com/office/word/2018/wordml/cex" xmlns:w16cid="http://schemas.microsoft.com/office/word/2016/wordml/cid" xmlns:w16="http://schemas.microsoft.com/office/word/2018/wordml" xmlns:w16du="http://schemas.microsoft.com/office/word/2023/wordml/word16du" xmlns:w16sdtdh="http://schemas.microsoft.com/office/word/2020/wordml/sdtdatahash" xmlns:w16se="http://schemas.microsoft.com/office/word/2015/wordml/symex" xmlns:wpg="http://schemas.microsoft.com/office/word/2010/wordprocessingGroup" xmlns:wpi="http://schemas.microsoft.com/office/word/2010/wordprocessingInk" xmlns:wne="http://schemas.microsoft.com/office/word/2006/wordml" xmlns:wps="http://schemas.microsoft.com/office/word/2010/wordprocessingShape" mc:Ignorable="w14 w15 w16se w16cid w16 w16cex w16sdtdh w16du wp14">
+<w:numbering xmlns:wpc="http://schemas.microsoft.com/office/word/2010/wordprocessingCanvas" xmlns:cx="http://schemas.microsoft.com/office/drawing/2014/chartex" xmlns:cx1="http://schemas.microsoft.com/office/drawing/2015/9/8/chartex" xmlns:cx2="http://schemas.microsoft.com/office/drawing/2015/10/21/chartex" xmlns:cx3="http://schemas.microsoft.com/office/drawing/2016/5/9/chartex" xmlns:cx4="http://schemas.microsoft.com/office/drawing/2016/5/10/chartex" xmlns:cx5="http://schemas.microsoft.com/office/drawing/2016/5/11/chartex" xmlns:cx6="http://schemas.microsoft.com/office/drawing/2016/5/12/chartex" xmlns:cx7="http://schemas.microsoft.com/office/drawing/2016/5/13/chartex" xmlns:cx8="http://schemas.microsoft.com/office/drawing/2016/5/14/chartex" xmlns:mc="http://schemas.openxmlformats.org/markup-compatibility/2006" xmlns:aink="http://schemas.microsoft.com/office/drawing/2016/ink" xmlns:am3d="http://schemas.microsoft.com/office/drawing/2017/model3d" xmlns:o="urn:schemas-microsoft-com:office:office" xmlns:oel="http://schemas.microsoft.com/office/2019/extlst" xmlns:r="http://schemas.openxmlformats.org/officeDocument/2006/relationships" xmlns:m="http://schemas.openxmlformats.org/officeDocument/2006/math" xmlns:v="urn:schemas-microsoft-com:vml" xmlns:wp14="http://schemas.microsoft.com/office/word/2010/wordprocessingDrawing" xmlns:wp="http://schemas.openxmlformats.org/drawingml/2006/wordprocessingDrawing" xmlns:w10="urn:schemas-microsoft-com:office:word" xmlns:w="http://schemas.openxmlformats.org/wordprocessingml/2006/main" xmlns:w14="http://schemas.microsoft.com/office/word/2010/wordml" xmlns:w15="http://schemas.microsoft.com/office/word/2012/wordml" xmlns:w16cex="http://schemas.microsoft.com/office/word/2018/wordml/cex" xmlns:w16cid="http://schemas.microsoft.com/office/word/2016/wordml/cid" xmlns:w16="http://schemas.microsoft.com/office/word/2018/wordml" xmlns:w16du="http://schemas.microsoft.com/office/word/2023/wordml/word16du" xmlns:w16sdtdh="http://schemas.microsoft.com/office/word/2020/wordml/sdtdatahash" xmlns:w16sdtfl="http://schemas.microsoft.com/office/word/2024/wordml/sdtformatlock" xmlns:w16se="http://schemas.microsoft.com/office/word/2015/wordml/symex" xmlns:wpg="http://schemas.microsoft.com/office/word/2010/wordprocessingGroup" xmlns:wpi="http://schemas.microsoft.com/office/word/2010/wordprocessingInk" xmlns:wne="http://schemas.microsoft.com/office/word/2006/wordml" xmlns:wps="http://schemas.microsoft.com/office/word/2010/wordprocessingShape" mc:Ignorable="w14 w15 w16se w16cid w16 w16cex w16sdtdh w16sdtfl w16du wp14">
   <w:abstractNum w:abstractNumId="0" w15:restartNumberingAfterBreak="0">
+    <w:nsid w:val="1A667127"/>
+    <w:multiLevelType w:val="hybridMultilevel"/>
+    <w:tmpl w:val="5296AB90"/>
+    <w:lvl w:ilvl="0" w:tplc="E528D126">
+      <w:start w:val="1"/>
+      <w:numFmt w:val="decimal"/>
+      <w:lvlText w:val="%1.)"/>
+      <w:lvlJc w:val="left"/>
+      <w:pPr>
+        <w:ind w:left="720" w:hanging="360"/>
+      </w:pPr>
+      <w:rPr>
+        <w:rFonts w:hint="default"/>
+      </w:rPr>
+    </w:lvl>
+    <w:lvl w:ilvl="1" w:tplc="04090019">
+      <w:start w:val="1"/>
+      <w:numFmt w:val="lowerLetter"/>
+      <w:lvlText w:val="%2."/>
+      <w:lvlJc w:val="left"/>
+      <w:pPr>
+        <w:ind w:left="1440" w:hanging="360"/>
+      </w:pPr>
+    </w:lvl>
+    <w:lvl w:ilvl="2" w:tplc="0409001B" w:tentative="1">
+      <w:start w:val="1"/>
+      <w:numFmt w:val="lowerRoman"/>
+      <w:lvlText w:val="%3."/>
+      <w:lvlJc w:val="right"/>
+      <w:pPr>
+        <w:ind w:left="2160" w:hanging="180"/>
+      </w:pPr>
+    </w:lvl>
+    <w:lvl w:ilvl="3" w:tplc="0409000F" w:tentative="1">
+      <w:start w:val="1"/>
+      <w:numFmt w:val="decimal"/>
+      <w:lvlText w:val="%4."/>
+      <w:lvlJc w:val="left"/>
+      <w:pPr>
+        <w:ind w:left="2880" w:hanging="360"/>
+      </w:pPr>
+    </w:lvl>
+    <w:lvl w:ilvl="4" w:tplc="04090019" w:tentative="1">
+      <w:start w:val="1"/>
+      <w:numFmt w:val="lowerLetter"/>
+      <w:lvlText w:val="%5."/>
+      <w:lvlJc w:val="left"/>
+      <w:pPr>
+        <w:ind w:left="3600" w:hanging="360"/>
+      </w:pPr>
+    </w:lvl>
+    <w:lvl w:ilvl="5" w:tplc="0409001B" w:tentative="1">
+      <w:start w:val="1"/>
+      <w:numFmt w:val="lowerRoman"/>
+      <w:lvlText w:val="%6."/>
+      <w:lvlJc w:val="right"/>
+      <w:pPr>
+        <w:ind w:left="4320" w:hanging="180"/>
+      </w:pPr>
+    </w:lvl>
+    <w:lvl w:ilvl="6" w:tplc="0409000F" w:tentative="1">
+      <w:start w:val="1"/>
+      <w:numFmt w:val="decimal"/>
+      <w:lvlText w:val="%7."/>
+      <w:lvlJc w:val="left"/>
+      <w:pPr>
+        <w:ind w:left="5040" w:hanging="360"/>
+      </w:pPr>
+    </w:lvl>
+    <w:lvl w:ilvl="7" w:tplc="04090019" w:tentative="1">
+      <w:start w:val="1"/>
+      <w:numFmt w:val="lowerLetter"/>
+      <w:lvlText w:val="%8."/>
+      <w:lvlJc w:val="left"/>
+      <w:pPr>
+        <w:ind w:left="5760" w:hanging="360"/>
+      </w:pPr>
+    </w:lvl>
+    <w:lvl w:ilvl="8" w:tplc="0409001B" w:tentative="1">
+      <w:start w:val="1"/>
+      <w:numFmt w:val="lowerRoman"/>
+      <w:lvlText w:val="%9."/>
+      <w:lvlJc w:val="right"/>
+      <w:pPr>
+        <w:ind w:left="6480" w:hanging="180"/>
+      </w:pPr>
+    </w:lvl>
+  </w:abstractNum>
+  <w:abstractNum w:abstractNumId="1" w15:restartNumberingAfterBreak="0">
     <w:nsid w:val="23400D2F"/>
     <w:multiLevelType w:val="hybridMultilevel"/>
     <w:tmpl w:val="2BDC20F8"/>
@@ -1497,7 +1048,7 @@
       </w:rPr>
     </w:lvl>
   </w:abstractNum>
-  <w:abstractNum w:abstractNumId="1" w15:restartNumberingAfterBreak="0">
+  <w:abstractNum w:abstractNumId="2" w15:restartNumberingAfterBreak="0">
     <w:nsid w:val="3B3B7A1D"/>
     <w:multiLevelType w:val="hybridMultilevel"/>
     <w:tmpl w:val="9F8C636C"/>
@@ -1586,7 +1137,7 @@
       </w:pPr>
     </w:lvl>
   </w:abstractNum>
-  <w:abstractNum w:abstractNumId="2" w15:restartNumberingAfterBreak="0">
+  <w:abstractNum w:abstractNumId="3" w15:restartNumberingAfterBreak="0">
     <w:nsid w:val="40A238C7"/>
     <w:multiLevelType w:val="hybridMultilevel"/>
     <w:tmpl w:val="42504242"/>
@@ -1675,7 +1226,7 @@
       </w:pPr>
     </w:lvl>
   </w:abstractNum>
-  <w:abstractNum w:abstractNumId="3" w15:restartNumberingAfterBreak="0">
+  <w:abstractNum w:abstractNumId="4" w15:restartNumberingAfterBreak="0">
     <w:nsid w:val="4D5169EA"/>
     <w:multiLevelType w:val="hybridMultilevel"/>
     <w:tmpl w:val="C400DF5A"/>
@@ -1764,7 +1315,7 @@
       </w:pPr>
     </w:lvl>
   </w:abstractNum>
-  <w:abstractNum w:abstractNumId="4" w15:restartNumberingAfterBreak="0">
+  <w:abstractNum w:abstractNumId="5" w15:restartNumberingAfterBreak="0">
     <w:nsid w:val="58DF3EB0"/>
     <w:multiLevelType w:val="hybridMultilevel"/>
     <w:tmpl w:val="37867F2A"/>
@@ -1853,7 +1404,7 @@
       </w:pPr>
     </w:lvl>
   </w:abstractNum>
-  <w:abstractNum w:abstractNumId="5" w15:restartNumberingAfterBreak="0">
+  <w:abstractNum w:abstractNumId="6" w15:restartNumberingAfterBreak="0">
     <w:nsid w:val="650D6F4F"/>
     <w:multiLevelType w:val="hybridMultilevel"/>
     <w:tmpl w:val="AA227868"/>
@@ -1942,7 +1493,7 @@
       </w:pPr>
     </w:lvl>
   </w:abstractNum>
-  <w:abstractNum w:abstractNumId="6" w15:restartNumberingAfterBreak="0">
+  <w:abstractNum w:abstractNumId="7" w15:restartNumberingAfterBreak="0">
     <w:nsid w:val="675B6E31"/>
     <w:multiLevelType w:val="hybridMultilevel"/>
     <w:tmpl w:val="7144BD7C"/>
@@ -2032,31 +1583,34 @@
     </w:lvl>
   </w:abstractNum>
   <w:num w:numId="1" w16cid:durableId="1395274243">
-    <w:abstractNumId w:val="0"/>
+    <w:abstractNumId w:val="1"/>
   </w:num>
   <w:num w:numId="2" w16cid:durableId="1196384964">
+    <w:abstractNumId w:val="5"/>
+  </w:num>
+  <w:num w:numId="3" w16cid:durableId="179663314">
+    <w:abstractNumId w:val="6"/>
+  </w:num>
+  <w:num w:numId="4" w16cid:durableId="983312691">
+    <w:abstractNumId w:val="7"/>
+  </w:num>
+  <w:num w:numId="5" w16cid:durableId="1633707779">
+    <w:abstractNumId w:val="3"/>
+  </w:num>
+  <w:num w:numId="6" w16cid:durableId="470557484">
     <w:abstractNumId w:val="4"/>
   </w:num>
-  <w:num w:numId="3" w16cid:durableId="179663314">
-    <w:abstractNumId w:val="5"/>
-  </w:num>
-  <w:num w:numId="4" w16cid:durableId="983312691">
-    <w:abstractNumId w:val="6"/>
-  </w:num>
-  <w:num w:numId="5" w16cid:durableId="1633707779">
+  <w:num w:numId="7" w16cid:durableId="26032949">
     <w:abstractNumId w:val="2"/>
   </w:num>
-  <w:num w:numId="6" w16cid:durableId="470557484">
-    <w:abstractNumId w:val="3"/>
-  </w:num>
-  <w:num w:numId="7" w16cid:durableId="26032949">
-    <w:abstractNumId w:val="1"/>
+  <w:num w:numId="8" w16cid:durableId="1619725655">
+    <w:abstractNumId w:val="0"/>
   </w:num>
 </w:numbering>
 </file>
 
 <file path=word/styles.xml><?xml version="1.0" encoding="utf-8"?>
-<w:styles xmlns:mc="http://schemas.openxmlformats.org/markup-compatibility/2006" xmlns:r="http://schemas.openxmlformats.org/officeDocument/2006/relationships" xmlns:w="http://schemas.openxmlformats.org/wordprocessingml/2006/main" xmlns:w14="http://schemas.microsoft.com/office/word/2010/wordml" xmlns:w15="http://schemas.microsoft.com/office/word/2012/wordml" xmlns:w16cex="http://schemas.microsoft.com/office/word/2018/wordml/cex" xmlns:w16cid="http://schemas.microsoft.com/office/word/2016/wordml/cid" xmlns:w16="http://schemas.microsoft.com/office/word/2018/wordml" xmlns:w16du="http://schemas.microsoft.com/office/word/2023/wordml/word16du" xmlns:w16sdtdh="http://schemas.microsoft.com/office/word/2020/wordml/sdtdatahash" xmlns:w16se="http://schemas.microsoft.com/office/word/2015/wordml/symex" mc:Ignorable="w14 w15 w16se w16cid w16 w16cex w16sdtdh w16du">
+<w:styles xmlns:mc="http://schemas.openxmlformats.org/markup-compatibility/2006" xmlns:r="http://schemas.openxmlformats.org/officeDocument/2006/relationships" xmlns:w="http://schemas.openxmlformats.org/wordprocessingml/2006/main" xmlns:w14="http://schemas.microsoft.com/office/word/2010/wordml" xmlns:w15="http://schemas.microsoft.com/office/word/2012/wordml" xmlns:w16cex="http://schemas.microsoft.com/office/word/2018/wordml/cex" xmlns:w16cid="http://schemas.microsoft.com/office/word/2016/wordml/cid" xmlns:w16="http://schemas.microsoft.com/office/word/2018/wordml" xmlns:w16du="http://schemas.microsoft.com/office/word/2023/wordml/word16du" xmlns:w16sdtdh="http://schemas.microsoft.com/office/word/2020/wordml/sdtdatahash" xmlns:w16sdtfl="http://schemas.microsoft.com/office/word/2024/wordml/sdtformatlock" xmlns:w16se="http://schemas.microsoft.com/office/word/2015/wordml/symex" mc:Ignorable="w14 w15 w16se w16cid w16 w16cex w16sdtdh w16sdtfl w16du">
   <w:docDefaults>
     <w:rPrDefault>
       <w:rPr>
@@ -2497,9 +2051,32 @@
       <w:szCs w:val="26"/>
     </w:rPr>
   </w:style>
+  <w:style w:type="paragraph" w:styleId="Heading3">
+    <w:name w:val="heading 3"/>
+    <w:basedOn w:val="Normal"/>
+    <w:next w:val="Normal"/>
+    <w:link w:val="Heading3Char"/>
+    <w:uiPriority w:val="9"/>
+    <w:unhideWhenUsed/>
+    <w:qFormat/>
+    <w:rsid w:val="005A6272"/>
+    <w:pPr>
+      <w:keepNext/>
+      <w:keepLines/>
+      <w:spacing w:before="40" w:after="0"/>
+      <w:outlineLvl w:val="2"/>
+    </w:pPr>
+    <w:rPr>
+      <w:rFonts w:asciiTheme="majorHAnsi" w:eastAsiaTheme="majorEastAsia" w:hAnsiTheme="majorHAnsi" w:cstheme="majorBidi"/>
+      <w:color w:val="1F4D78" w:themeColor="accent1" w:themeShade="7F"/>
+      <w:sz w:val="24"/>
+      <w:szCs w:val="24"/>
+    </w:rPr>
+  </w:style>
   <w:style w:type="character" w:default="1" w:styleId="DefaultParagraphFont">
     <w:name w:val="Default Paragraph Font"/>
     <w:uiPriority w:val="1"/>
+    <w:semiHidden/>
     <w:unhideWhenUsed/>
   </w:style>
   <w:style w:type="table" w:default="1" w:styleId="TableNormal">
@@ -2612,6 +2189,19 @@
       <w:rFonts w:eastAsiaTheme="minorEastAsia"/>
       <w:color w:val="5A5A5A" w:themeColor="text1" w:themeTint="A5"/>
       <w:spacing w:val="15"/>
+    </w:rPr>
+  </w:style>
+  <w:style w:type="character" w:customStyle="1" w:styleId="Heading3Char">
+    <w:name w:val="Heading 3 Char"/>
+    <w:basedOn w:val="DefaultParagraphFont"/>
+    <w:link w:val="Heading3"/>
+    <w:uiPriority w:val="9"/>
+    <w:rsid w:val="005A6272"/>
+    <w:rPr>
+      <w:rFonts w:asciiTheme="majorHAnsi" w:eastAsiaTheme="majorEastAsia" w:hAnsiTheme="majorHAnsi" w:cstheme="majorBidi"/>
+      <w:color w:val="1F4D78" w:themeColor="accent1" w:themeShade="7F"/>
+      <w:sz w:val="24"/>
+      <w:szCs w:val="24"/>
     </w:rPr>
   </w:style>
 </w:styles>

</xml_diff>